<commit_message>
Clean repo: ignore venv, chroma dbs, and runtime artifacts
</commit_message>
<xml_diff>
--- a/PAiKA.docx
+++ b/PAiKA.docx
@@ -288,931 +288,83 @@
     </w:p>
     <w:p>
       <w:r>
-        <w:t xml:space="preserve">Day </w:t>
-      </w:r>
-      <w:proofErr w:type="gramStart"/>
-      <w:r>
-        <w:t>1 :</w:t>
-      </w:r>
-      <w:proofErr w:type="gramEnd"/>
-      <w:r>
-        <w:t xml:space="preserve"> App.py </w:t>
+        <w:drawing>
+          <wp:inline distT="0" distB="0" distL="0" distR="0" wp14:anchorId="0F43F668" wp14:editId="2D767B05">
+            <wp:extent cx="5731510" cy="4333875"/>
+            <wp:effectExtent l="0" t="0" r="2540" b="9525"/>
+            <wp:docPr id="1097527654" name="Picture 1"/>
+            <wp:cNvGraphicFramePr>
+              <a:graphicFrameLocks xmlns:a="http://schemas.openxmlformats.org/drawingml/2006/main" noChangeAspect="1"/>
+            </wp:cNvGraphicFramePr>
+            <a:graphic xmlns:a="http://schemas.openxmlformats.org/drawingml/2006/main">
+              <a:graphicData uri="http://schemas.openxmlformats.org/drawingml/2006/picture">
+                <pic:pic xmlns:pic="http://schemas.openxmlformats.org/drawingml/2006/picture">
+                  <pic:nvPicPr>
+                    <pic:cNvPr id="1097527654" name=""/>
+                    <pic:cNvPicPr/>
+                  </pic:nvPicPr>
+                  <pic:blipFill>
+                    <a:blip r:embed="rId8"/>
+                    <a:stretch>
+                      <a:fillRect/>
+                    </a:stretch>
+                  </pic:blipFill>
+                  <pic:spPr>
+                    <a:xfrm>
+                      <a:off x="0" y="0"/>
+                      <a:ext cx="5731510" cy="4333875"/>
+                    </a:xfrm>
+                    <a:prstGeom prst="rect">
+                      <a:avLst/>
+                    </a:prstGeom>
+                  </pic:spPr>
+                </pic:pic>
+              </a:graphicData>
+            </a:graphic>
+          </wp:inline>
+        </w:drawing>
       </w:r>
     </w:p>
     <w:p>
       <w:r>
-        <w:t xml:space="preserve">from </w:t>
-      </w:r>
-      <w:proofErr w:type="spellStart"/>
-      <w:r>
-        <w:t>groq</w:t>
-      </w:r>
-      <w:proofErr w:type="spellEnd"/>
-      <w:r>
-        <w:t xml:space="preserve"> import </w:t>
-      </w:r>
-      <w:proofErr w:type="spellStart"/>
-      <w:r>
-        <w:t>Groq</w:t>
-      </w:r>
-      <w:proofErr w:type="spellEnd"/>
+        <w:lastRenderedPageBreak/>
+        <w:drawing>
+          <wp:inline distT="0" distB="0" distL="0" distR="0" wp14:anchorId="1AE7D667" wp14:editId="29691DD9">
+            <wp:extent cx="5731510" cy="2490470"/>
+            <wp:effectExtent l="0" t="0" r="2540" b="5080"/>
+            <wp:docPr id="1560891925" name="Picture 1"/>
+            <wp:cNvGraphicFramePr>
+              <a:graphicFrameLocks xmlns:a="http://schemas.openxmlformats.org/drawingml/2006/main" noChangeAspect="1"/>
+            </wp:cNvGraphicFramePr>
+            <a:graphic xmlns:a="http://schemas.openxmlformats.org/drawingml/2006/main">
+              <a:graphicData uri="http://schemas.openxmlformats.org/drawingml/2006/picture">
+                <pic:pic xmlns:pic="http://schemas.openxmlformats.org/drawingml/2006/picture">
+                  <pic:nvPicPr>
+                    <pic:cNvPr id="1560891925" name=""/>
+                    <pic:cNvPicPr/>
+                  </pic:nvPicPr>
+                  <pic:blipFill>
+                    <a:blip r:embed="rId9"/>
+                    <a:stretch>
+                      <a:fillRect/>
+                    </a:stretch>
+                  </pic:blipFill>
+                  <pic:spPr>
+                    <a:xfrm>
+                      <a:off x="0" y="0"/>
+                      <a:ext cx="5731510" cy="2490470"/>
+                    </a:xfrm>
+                    <a:prstGeom prst="rect">
+                      <a:avLst/>
+                    </a:prstGeom>
+                  </pic:spPr>
+                </pic:pic>
+              </a:graphicData>
+            </a:graphic>
+          </wp:inline>
+        </w:drawing>
+      </w:r>
     </w:p>
-    <w:p>
-      <w:r>
-        <w:t xml:space="preserve">from </w:t>
-      </w:r>
-      <w:proofErr w:type="spellStart"/>
-      <w:r>
-        <w:t>dotenv</w:t>
-      </w:r>
-      <w:proofErr w:type="spellEnd"/>
-      <w:r>
-        <w:t xml:space="preserve"> import </w:t>
-      </w:r>
-      <w:proofErr w:type="spellStart"/>
-      <w:r>
-        <w:t>load_dotenv</w:t>
-      </w:r>
-      <w:proofErr w:type="spellEnd"/>
-    </w:p>
-    <w:p>
-      <w:r>
-        <w:t xml:space="preserve">import </w:t>
-      </w:r>
-      <w:proofErr w:type="spellStart"/>
-      <w:r>
-        <w:t>os</w:t>
-      </w:r>
-      <w:proofErr w:type="spellEnd"/>
-    </w:p>
-    <w:p/>
-    <w:p>
-      <w:r>
-        <w:t># Load environment variables</w:t>
-      </w:r>
-    </w:p>
-    <w:p>
-      <w:proofErr w:type="spellStart"/>
-      <w:r>
-        <w:t>load_</w:t>
-      </w:r>
-      <w:proofErr w:type="gramStart"/>
-      <w:r>
-        <w:t>dotenv</w:t>
-      </w:r>
-      <w:proofErr w:type="spellEnd"/>
-      <w:r>
-        <w:t>(</w:t>
-      </w:r>
-      <w:proofErr w:type="gramEnd"/>
-      <w:r>
-        <w:t>)</w:t>
-      </w:r>
-    </w:p>
-    <w:p/>
-    <w:p>
-      <w:r>
-        <w:t xml:space="preserve"># Configure </w:t>
-      </w:r>
-      <w:proofErr w:type="spellStart"/>
-      <w:r>
-        <w:t>Groq</w:t>
-      </w:r>
-      <w:proofErr w:type="spellEnd"/>
-    </w:p>
-    <w:p>
-      <w:proofErr w:type="spellStart"/>
-      <w:r>
-        <w:t>api_key</w:t>
-      </w:r>
-      <w:proofErr w:type="spellEnd"/>
-      <w:r>
-        <w:t xml:space="preserve"> = </w:t>
-      </w:r>
-      <w:proofErr w:type="spellStart"/>
-      <w:proofErr w:type="gramStart"/>
-      <w:r>
-        <w:t>os.getenv</w:t>
-      </w:r>
-      <w:proofErr w:type="spellEnd"/>
-      <w:proofErr w:type="gramEnd"/>
-      <w:r>
-        <w:t>("GROQ_API_KEY")</w:t>
-      </w:r>
-    </w:p>
-    <w:p>
-      <w:r>
-        <w:t xml:space="preserve">if not </w:t>
-      </w:r>
-      <w:proofErr w:type="spellStart"/>
-      <w:r>
-        <w:t>api_key</w:t>
-      </w:r>
-      <w:proofErr w:type="spellEnd"/>
-      <w:r>
-        <w:t>:</w:t>
-      </w:r>
-    </w:p>
-    <w:p>
-      <w:r>
-        <w:t xml:space="preserve">    </w:t>
-      </w:r>
-      <w:proofErr w:type="gramStart"/>
-      <w:r>
-        <w:t>print(</w:t>
-      </w:r>
-      <w:proofErr w:type="gramEnd"/>
-      <w:r>
-        <w:t>"ERROR: No GROQ_API_KEY found in .env file!")</w:t>
-      </w:r>
-    </w:p>
-    <w:p>
-      <w:r>
-        <w:t xml:space="preserve">    </w:t>
-      </w:r>
-      <w:proofErr w:type="gramStart"/>
-      <w:r>
-        <w:t>exit(</w:t>
-      </w:r>
-      <w:proofErr w:type="gramEnd"/>
-      <w:r>
-        <w:t>)</w:t>
-      </w:r>
-    </w:p>
-    <w:p/>
-    <w:p>
-      <w:r>
-        <w:t xml:space="preserve">client = </w:t>
-      </w:r>
-      <w:proofErr w:type="spellStart"/>
-      <w:r>
-        <w:t>Groq</w:t>
-      </w:r>
-      <w:proofErr w:type="spellEnd"/>
-      <w:r>
-        <w:t>(</w:t>
-      </w:r>
-      <w:proofErr w:type="spellStart"/>
-      <w:r>
-        <w:t>api_key</w:t>
-      </w:r>
-      <w:proofErr w:type="spellEnd"/>
-      <w:r>
-        <w:t>=</w:t>
-      </w:r>
-      <w:proofErr w:type="spellStart"/>
-      <w:r>
-        <w:t>api_key</w:t>
-      </w:r>
-      <w:proofErr w:type="spellEnd"/>
-      <w:r>
-        <w:t>)</w:t>
-      </w:r>
-    </w:p>
-    <w:p/>
-    <w:p>
-      <w:r>
-        <w:t xml:space="preserve">def </w:t>
-      </w:r>
-      <w:proofErr w:type="spellStart"/>
-      <w:r>
-        <w:t>read_file</w:t>
-      </w:r>
-      <w:proofErr w:type="spellEnd"/>
-      <w:r>
-        <w:t>(filename):</w:t>
-      </w:r>
-    </w:p>
-    <w:p>
-      <w:r>
-        <w:t>    """Read a text file and return its contents"""</w:t>
-      </w:r>
-    </w:p>
-    <w:p>
-      <w:r>
-        <w:t>    try:</w:t>
-      </w:r>
-    </w:p>
-    <w:p>
-      <w:r>
-        <w:t xml:space="preserve">        with </w:t>
-      </w:r>
-      <w:proofErr w:type="gramStart"/>
-      <w:r>
-        <w:t>open(</w:t>
-      </w:r>
-      <w:proofErr w:type="gramEnd"/>
-      <w:r>
-        <w:t>filename, 'r', encoding='utf-8') as f:</w:t>
-      </w:r>
-    </w:p>
-    <w:p>
-      <w:r>
-        <w:lastRenderedPageBreak/>
-        <w:t xml:space="preserve">            return </w:t>
-      </w:r>
-      <w:proofErr w:type="spellStart"/>
-      <w:proofErr w:type="gramStart"/>
-      <w:r>
-        <w:t>f.read</w:t>
-      </w:r>
-      <w:proofErr w:type="spellEnd"/>
-      <w:proofErr w:type="gramEnd"/>
-      <w:r>
-        <w:t>()</w:t>
-      </w:r>
-    </w:p>
-    <w:p>
-      <w:r>
-        <w:t xml:space="preserve">    except </w:t>
-      </w:r>
-      <w:proofErr w:type="spellStart"/>
-      <w:r>
-        <w:t>FileNotFoundError</w:t>
-      </w:r>
-      <w:proofErr w:type="spellEnd"/>
-      <w:r>
-        <w:t>:</w:t>
-      </w:r>
-    </w:p>
-    <w:p>
-      <w:r>
-        <w:t>        return None</w:t>
-      </w:r>
-    </w:p>
-    <w:p/>
-    <w:p>
-      <w:r>
-        <w:t xml:space="preserve">def </w:t>
-      </w:r>
-      <w:proofErr w:type="spellStart"/>
-      <w:r>
-        <w:t>ask_</w:t>
-      </w:r>
-      <w:proofErr w:type="gramStart"/>
-      <w:r>
-        <w:t>question</w:t>
-      </w:r>
-      <w:proofErr w:type="spellEnd"/>
-      <w:r>
-        <w:t>(</w:t>
-      </w:r>
-      <w:proofErr w:type="spellStart"/>
-      <w:proofErr w:type="gramEnd"/>
-      <w:r>
-        <w:t>document_text</w:t>
-      </w:r>
-      <w:proofErr w:type="spellEnd"/>
-      <w:r>
-        <w:t>, question):</w:t>
-      </w:r>
-    </w:p>
-    <w:p>
-      <w:r>
-        <w:t xml:space="preserve">    """Ask a question about the document using </w:t>
-      </w:r>
-      <w:proofErr w:type="spellStart"/>
-      <w:r>
-        <w:t>Groq</w:t>
-      </w:r>
-      <w:proofErr w:type="spellEnd"/>
-      <w:r>
-        <w:t>"""</w:t>
-      </w:r>
-    </w:p>
-    <w:p>
-      <w:r>
-        <w:t xml:space="preserve">    </w:t>
-      </w:r>
-    </w:p>
-    <w:p>
-      <w:r>
-        <w:t xml:space="preserve">    prompt = </w:t>
-      </w:r>
-      <w:proofErr w:type="spellStart"/>
-      <w:r>
-        <w:t>f"""Here</w:t>
-      </w:r>
-      <w:proofErr w:type="spellEnd"/>
-      <w:r>
-        <w:t xml:space="preserve"> is a document:</w:t>
-      </w:r>
-    </w:p>
-    <w:p/>
-    <w:p>
-      <w:r>
-        <w:t>{</w:t>
-      </w:r>
-      <w:proofErr w:type="spellStart"/>
-      <w:r>
-        <w:t>document_text</w:t>
-      </w:r>
-      <w:proofErr w:type="spellEnd"/>
-      <w:r>
-        <w:t>}</w:t>
-      </w:r>
-    </w:p>
-    <w:p/>
-    <w:p>
-      <w:r>
-        <w:t>Question: {question}</w:t>
-      </w:r>
-    </w:p>
-    <w:p/>
-    <w:p>
-      <w:r>
-        <w:t>Please answer based only on the information in the document above."""</w:t>
-      </w:r>
-    </w:p>
-    <w:p/>
-    <w:p>
-      <w:r>
-        <w:t xml:space="preserve">    # Call </w:t>
-      </w:r>
-      <w:proofErr w:type="spellStart"/>
-      <w:r>
-        <w:t>Groq</w:t>
-      </w:r>
-      <w:proofErr w:type="spellEnd"/>
-      <w:r>
-        <w:t xml:space="preserve"> API with Llama model</w:t>
-      </w:r>
-    </w:p>
-    <w:p>
-      <w:r>
-        <w:t xml:space="preserve">    response = </w:t>
-      </w:r>
-      <w:proofErr w:type="spellStart"/>
-      <w:proofErr w:type="gramStart"/>
-      <w:r>
-        <w:t>client.chat</w:t>
-      </w:r>
-      <w:proofErr w:type="gramEnd"/>
-      <w:r>
-        <w:t>.</w:t>
-      </w:r>
-      <w:proofErr w:type="gramStart"/>
-      <w:r>
-        <w:t>completions.create</w:t>
-      </w:r>
-      <w:proofErr w:type="spellEnd"/>
-      <w:proofErr w:type="gramEnd"/>
-      <w:r>
-        <w:t>(</w:t>
-      </w:r>
-    </w:p>
-    <w:p>
-      <w:r>
-        <w:t>        model="llama-3.3-70b-versatile",</w:t>
-      </w:r>
-    </w:p>
-    <w:p>
-      <w:r>
-        <w:t>        messages</w:t>
-      </w:r>
-      <w:proofErr w:type="gramStart"/>
-      <w:r>
-        <w:t>=[</w:t>
-      </w:r>
-      <w:proofErr w:type="gramEnd"/>
-    </w:p>
-    <w:p>
-      <w:r>
-        <w:t>            {"role": "user", "content": prompt}</w:t>
-      </w:r>
-    </w:p>
-    <w:p>
-      <w:r>
-        <w:t>        ],</w:t>
-      </w:r>
-    </w:p>
-    <w:p>
-      <w:r>
-        <w:t xml:space="preserve">        </w:t>
-      </w:r>
-      <w:proofErr w:type="spellStart"/>
-      <w:r>
-        <w:t>max_tokens</w:t>
-      </w:r>
-      <w:proofErr w:type="spellEnd"/>
-      <w:r>
-        <w:t>=1000,</w:t>
-      </w:r>
-    </w:p>
-    <w:p>
-      <w:r>
-        <w:t>        temperature=0.7</w:t>
-      </w:r>
-    </w:p>
-    <w:p>
-      <w:r>
-        <w:t>    )</w:t>
-      </w:r>
-    </w:p>
-    <w:p>
-      <w:r>
-        <w:t xml:space="preserve">    </w:t>
-      </w:r>
-    </w:p>
-    <w:p>
-      <w:r>
-        <w:t xml:space="preserve">    return </w:t>
-      </w:r>
-      <w:proofErr w:type="spellStart"/>
-      <w:proofErr w:type="gramStart"/>
-      <w:r>
-        <w:t>response.choices</w:t>
-      </w:r>
-      <w:proofErr w:type="spellEnd"/>
-      <w:proofErr w:type="gramEnd"/>
-      <w:r>
-        <w:t>[0</w:t>
-      </w:r>
-      <w:proofErr w:type="gramStart"/>
-      <w:r>
-        <w:t>].</w:t>
-      </w:r>
-      <w:proofErr w:type="spellStart"/>
-      <w:r>
-        <w:t>message</w:t>
-      </w:r>
-      <w:proofErr w:type="gramEnd"/>
-      <w:r>
-        <w:t>.content</w:t>
-      </w:r>
-      <w:proofErr w:type="spellEnd"/>
-    </w:p>
-    <w:p/>
-    <w:p>
-      <w:r>
-        <w:t xml:space="preserve">def </w:t>
-      </w:r>
-      <w:proofErr w:type="gramStart"/>
-      <w:r>
-        <w:t>main(</w:t>
-      </w:r>
-      <w:proofErr w:type="gramEnd"/>
-      <w:r>
-        <w:t>):</w:t>
-      </w:r>
-    </w:p>
-    <w:p>
-      <w:r>
-        <w:lastRenderedPageBreak/>
-        <w:t xml:space="preserve">    </w:t>
-      </w:r>
-      <w:proofErr w:type="gramStart"/>
-      <w:r>
-        <w:t>print(</w:t>
-      </w:r>
-      <w:proofErr w:type="gramEnd"/>
-      <w:r>
-        <w:t>"=" * 50)</w:t>
-      </w:r>
-    </w:p>
-    <w:p>
-      <w:r>
-        <w:t xml:space="preserve">    </w:t>
-      </w:r>
-      <w:proofErr w:type="gramStart"/>
-      <w:r>
-        <w:t>print("  </w:t>
-      </w:r>
-      <w:proofErr w:type="spellStart"/>
-      <w:r>
-        <w:t>PAiKA</w:t>
-      </w:r>
-      <w:proofErr w:type="spellEnd"/>
-      <w:proofErr w:type="gramEnd"/>
-      <w:r>
-        <w:t xml:space="preserve"> - Personal AI Knowledge Assistant")</w:t>
-      </w:r>
-    </w:p>
-    <w:p>
-      <w:r>
-        <w:t xml:space="preserve">    </w:t>
-      </w:r>
-      <w:proofErr w:type="gramStart"/>
-      <w:r>
-        <w:t>print("  Version</w:t>
-      </w:r>
-      <w:proofErr w:type="gramEnd"/>
-      <w:r>
-        <w:t xml:space="preserve"> 0.1 (Powered by </w:t>
-      </w:r>
-      <w:proofErr w:type="spellStart"/>
-      <w:r>
-        <w:t>Groq</w:t>
-      </w:r>
-      <w:proofErr w:type="spellEnd"/>
-      <w:r>
-        <w:t xml:space="preserve"> + Llama 3.3)")</w:t>
-      </w:r>
-    </w:p>
-    <w:p>
-      <w:r>
-        <w:t xml:space="preserve">    </w:t>
-      </w:r>
-      <w:proofErr w:type="gramStart"/>
-      <w:r>
-        <w:t>print(</w:t>
-      </w:r>
-      <w:proofErr w:type="gramEnd"/>
-      <w:r>
-        <w:t>"=" * 50)</w:t>
-      </w:r>
-    </w:p>
-    <w:p>
-      <w:r>
-        <w:t xml:space="preserve">    </w:t>
-      </w:r>
-      <w:proofErr w:type="gramStart"/>
-      <w:r>
-        <w:t>print(</w:t>
-      </w:r>
-      <w:proofErr w:type="gramEnd"/>
-      <w:r>
-        <w:t>)</w:t>
-      </w:r>
-    </w:p>
-    <w:p>
-      <w:r>
-        <w:t xml:space="preserve">    </w:t>
-      </w:r>
-    </w:p>
-    <w:p>
-      <w:r>
-        <w:t xml:space="preserve">    filename = </w:t>
-      </w:r>
-      <w:proofErr w:type="gramStart"/>
-      <w:r>
-        <w:t>input(</w:t>
-      </w:r>
-      <w:proofErr w:type="gramEnd"/>
-      <w:r>
-        <w:t>"Enter the name of your text file: ")</w:t>
-      </w:r>
-    </w:p>
-    <w:p>
-      <w:r>
-        <w:t xml:space="preserve">    </w:t>
-      </w:r>
-    </w:p>
-    <w:p>
-      <w:r>
-        <w:t xml:space="preserve">    document = </w:t>
-      </w:r>
-      <w:proofErr w:type="spellStart"/>
-      <w:r>
-        <w:t>read_file</w:t>
-      </w:r>
-      <w:proofErr w:type="spellEnd"/>
-      <w:r>
-        <w:t>(filename)</w:t>
-      </w:r>
-    </w:p>
-    <w:p>
-      <w:r>
-        <w:t xml:space="preserve">    </w:t>
-      </w:r>
-    </w:p>
-    <w:p>
-      <w:r>
-        <w:t>    if document is None:</w:t>
-      </w:r>
-    </w:p>
-    <w:p>
-      <w:r>
-        <w:t xml:space="preserve">        </w:t>
-      </w:r>
-      <w:proofErr w:type="gramStart"/>
-      <w:r>
-        <w:t>print(</w:t>
-      </w:r>
-      <w:proofErr w:type="gramEnd"/>
-      <w:r>
-        <w:t>f"\n</w:t>
-      </w:r>
-      <w:r>
-        <w:rPr>
-          <w:rFonts w:ascii="Segoe UI Emoji" w:hAnsi="Segoe UI Emoji" w:cs="Segoe UI Emoji"/>
-        </w:rPr>
-        <w:t>❌</w:t>
-      </w:r>
-      <w:r>
-        <w:t xml:space="preserve"> Error: Could not find '{filename}'")</w:t>
-      </w:r>
-    </w:p>
-    <w:p>
-      <w:r>
-        <w:t>        return</w:t>
-      </w:r>
-    </w:p>
-    <w:p>
-      <w:r>
-        <w:t xml:space="preserve">    </w:t>
-      </w:r>
-    </w:p>
-    <w:p>
-      <w:r>
-        <w:t xml:space="preserve">    </w:t>
-      </w:r>
-      <w:proofErr w:type="gramStart"/>
-      <w:r>
-        <w:t>print(</w:t>
-      </w:r>
-      <w:proofErr w:type="gramEnd"/>
-      <w:r>
-        <w:t>f"\n</w:t>
-      </w:r>
-      <w:r>
-        <w:rPr>
-          <w:rFonts w:ascii="Segoe UI Emoji" w:hAnsi="Segoe UI Emoji" w:cs="Segoe UI Emoji"/>
-        </w:rPr>
-        <w:t>✅</w:t>
-      </w:r>
-      <w:r>
-        <w:t xml:space="preserve"> Successfully loaded '{filename}'")</w:t>
-      </w:r>
-    </w:p>
-    <w:p>
-      <w:r>
-        <w:t xml:space="preserve">    </w:t>
-      </w:r>
-      <w:proofErr w:type="gramStart"/>
-      <w:r>
-        <w:t>print(</w:t>
-      </w:r>
-      <w:proofErr w:type="gramEnd"/>
-      <w:r>
-        <w:t>f"</w:t>
-      </w:r>
-      <w:r>
-        <w:rPr>
-          <w:rFonts w:ascii="Segoe UI Emoji" w:hAnsi="Segoe UI Emoji" w:cs="Segoe UI Emoji"/>
-        </w:rPr>
-        <w:t>📄</w:t>
-      </w:r>
-      <w:r>
-        <w:t xml:space="preserve"> Document length: {</w:t>
-      </w:r>
-      <w:proofErr w:type="spellStart"/>
-      <w:r>
-        <w:t>len</w:t>
-      </w:r>
-      <w:proofErr w:type="spellEnd"/>
-      <w:r>
-        <w:t>(document)} characters\n")</w:t>
-      </w:r>
-    </w:p>
-    <w:p>
-      <w:r>
-        <w:t xml:space="preserve">    </w:t>
-      </w:r>
-    </w:p>
-    <w:p>
-      <w:r>
-        <w:t>    while True:</w:t>
-      </w:r>
-    </w:p>
-    <w:p>
-      <w:r>
-        <w:t xml:space="preserve">        question = </w:t>
-      </w:r>
-      <w:proofErr w:type="gramStart"/>
-      <w:r>
-        <w:t>input(</w:t>
-      </w:r>
-      <w:proofErr w:type="gramEnd"/>
-      <w:r>
-        <w:t>"\n</w:t>
-      </w:r>
-      <w:r>
-        <w:rPr>
-          <w:rFonts w:ascii="Segoe UI Emoji" w:hAnsi="Segoe UI Emoji" w:cs="Segoe UI Emoji"/>
-        </w:rPr>
-        <w:t>💬</w:t>
-      </w:r>
-      <w:r>
-        <w:t xml:space="preserve"> Your question (or 'quit'): ")</w:t>
-      </w:r>
-    </w:p>
-    <w:p>
-      <w:r>
-        <w:t xml:space="preserve">        </w:t>
-      </w:r>
-    </w:p>
-    <w:p>
-      <w:r>
-        <w:t xml:space="preserve">        if </w:t>
-      </w:r>
-      <w:proofErr w:type="spellStart"/>
-      <w:proofErr w:type="gramStart"/>
-      <w:r>
-        <w:t>question.lower</w:t>
-      </w:r>
-      <w:proofErr w:type="spellEnd"/>
-      <w:proofErr w:type="gramEnd"/>
-      <w:r>
-        <w:t>() in ['quit', 'exit', 'q']:</w:t>
-      </w:r>
-    </w:p>
-    <w:p>
-      <w:r>
-        <w:t xml:space="preserve">            </w:t>
-      </w:r>
-      <w:proofErr w:type="gramStart"/>
-      <w:r>
-        <w:t>print(</w:t>
-      </w:r>
-      <w:proofErr w:type="gramEnd"/>
-      <w:r>
-        <w:t>"\n</w:t>
-      </w:r>
-      <w:r>
-        <w:rPr>
-          <w:rFonts w:ascii="Segoe UI Emoji" w:hAnsi="Segoe UI Emoji" w:cs="Segoe UI Emoji"/>
-        </w:rPr>
-        <w:t>👋</w:t>
-      </w:r>
-      <w:r>
-        <w:t xml:space="preserve"> Thanks for using </w:t>
-      </w:r>
-      <w:proofErr w:type="spellStart"/>
-      <w:r>
-        <w:t>PAiKA</w:t>
-      </w:r>
-      <w:proofErr w:type="spellEnd"/>
-      <w:r>
-        <w:t>! Goodbye!")</w:t>
-      </w:r>
-    </w:p>
-    <w:p>
-      <w:r>
-        <w:t>            break</w:t>
-      </w:r>
-    </w:p>
-    <w:p>
-      <w:r>
-        <w:t xml:space="preserve">        </w:t>
-      </w:r>
-    </w:p>
-    <w:p>
-      <w:r>
-        <w:t xml:space="preserve">        if not </w:t>
-      </w:r>
-      <w:proofErr w:type="spellStart"/>
-      <w:proofErr w:type="gramStart"/>
-      <w:r>
-        <w:t>question.strip</w:t>
-      </w:r>
-      <w:proofErr w:type="spellEnd"/>
-      <w:proofErr w:type="gramEnd"/>
-      <w:r>
-        <w:t>():</w:t>
-      </w:r>
-    </w:p>
-    <w:p>
-      <w:r>
-        <w:t>            continue</w:t>
-      </w:r>
-    </w:p>
-    <w:p>
-      <w:r>
-        <w:t xml:space="preserve">        </w:t>
-      </w:r>
-    </w:p>
-    <w:p>
-      <w:r>
-        <w:lastRenderedPageBreak/>
-        <w:t xml:space="preserve">        </w:t>
-      </w:r>
-      <w:proofErr w:type="gramStart"/>
-      <w:r>
-        <w:t>print(</w:t>
-      </w:r>
-      <w:proofErr w:type="gramEnd"/>
-      <w:r>
-        <w:t>"\n</w:t>
-      </w:r>
-      <w:r>
-        <w:rPr>
-          <w:rFonts w:ascii="Segoe UI Emoji" w:hAnsi="Segoe UI Emoji" w:cs="Segoe UI Emoji"/>
-        </w:rPr>
-        <w:t>🤔</w:t>
-      </w:r>
-      <w:r>
-        <w:t xml:space="preserve"> Thinking...\n")</w:t>
-      </w:r>
-    </w:p>
-    <w:p>
-      <w:r>
-        <w:t xml:space="preserve">        </w:t>
-      </w:r>
-    </w:p>
-    <w:p>
-      <w:r>
-        <w:t>        try:</w:t>
-      </w:r>
-    </w:p>
-    <w:p>
-      <w:r>
-        <w:t xml:space="preserve">            answer = </w:t>
-      </w:r>
-      <w:proofErr w:type="spellStart"/>
-      <w:r>
-        <w:t>ask_</w:t>
-      </w:r>
-      <w:proofErr w:type="gramStart"/>
-      <w:r>
-        <w:t>question</w:t>
-      </w:r>
-      <w:proofErr w:type="spellEnd"/>
-      <w:r>
-        <w:t>(</w:t>
-      </w:r>
-      <w:proofErr w:type="gramEnd"/>
-      <w:r>
-        <w:t>document, question)</w:t>
-      </w:r>
-    </w:p>
-    <w:p>
-      <w:r>
-        <w:t xml:space="preserve">            </w:t>
-      </w:r>
-      <w:proofErr w:type="gramStart"/>
-      <w:r>
-        <w:t>print(</w:t>
-      </w:r>
-      <w:proofErr w:type="gramEnd"/>
-      <w:r>
-        <w:t>f"</w:t>
-      </w:r>
-      <w:r>
-        <w:rPr>
-          <w:rFonts w:ascii="Segoe UI Emoji" w:hAnsi="Segoe UI Emoji" w:cs="Segoe UI Emoji"/>
-        </w:rPr>
-        <w:t>🤖</w:t>
-      </w:r>
-      <w:r>
-        <w:t xml:space="preserve"> </w:t>
-      </w:r>
-      <w:proofErr w:type="spellStart"/>
-      <w:r>
-        <w:t>PAiKA</w:t>
-      </w:r>
-      <w:proofErr w:type="spellEnd"/>
-      <w:r>
-        <w:t>: {answer}\n")</w:t>
-      </w:r>
-    </w:p>
-    <w:p>
-      <w:r>
-        <w:t>        except Exception as e:</w:t>
-      </w:r>
-    </w:p>
-    <w:p>
-      <w:r>
-        <w:t xml:space="preserve">            </w:t>
-      </w:r>
-      <w:proofErr w:type="gramStart"/>
-      <w:r>
-        <w:t>print(</w:t>
-      </w:r>
-      <w:proofErr w:type="gramEnd"/>
-      <w:r>
-        <w:t>f"</w:t>
-      </w:r>
-      <w:r>
-        <w:rPr>
-          <w:rFonts w:ascii="Segoe UI Emoji" w:hAnsi="Segoe UI Emoji" w:cs="Segoe UI Emoji"/>
-        </w:rPr>
-        <w:t>❌</w:t>
-      </w:r>
-      <w:r>
-        <w:t xml:space="preserve"> Error: {e}")</w:t>
-      </w:r>
-    </w:p>
-    <w:p/>
-    <w:p>
-      <w:r>
-        <w:t>if __name__ == "__main__":</w:t>
-      </w:r>
-    </w:p>
-    <w:p>
-      <w:r>
-        <w:t xml:space="preserve">    </w:t>
-      </w:r>
-      <w:proofErr w:type="gramStart"/>
-      <w:r>
-        <w:t>main(</w:t>
-      </w:r>
-      <w:proofErr w:type="gramEnd"/>
-      <w:r>
-        <w:t>)</w:t>
-      </w:r>
-    </w:p>
-    <w:p/>
     <w:p/>
     <w:p/>
     <w:p/>
@@ -2102,6 +1254,7 @@
   <w:style w:type="character" w:default="1" w:styleId="DefaultParagraphFont">
     <w:name w:val="Default Paragraph Font"/>
     <w:uiPriority w:val="1"/>
+    <w:semiHidden/>
     <w:unhideWhenUsed/>
   </w:style>
   <w:style w:type="table" w:default="1" w:styleId="TableNormal">

</xml_diff>